<commit_message>
Add notes for 3NF
</commit_message>
<xml_diff>
--- a/Normalization work Document.docx
+++ b/Normalization work Document.docx
@@ -279,21 +279,47 @@
         <w:rPr>
           <w:lang w:val="en-US"/>
         </w:rPr>
-        <w:t xml:space="preserve">Optionally at this point you could name your table. You MAY discover that you might need to rename tables already given a name. This is why this step is </w:t>
+        <w:t>Optionally at this point you could name your table. You MAY discover that you might need to rename tables already given a name. This is why this step is optional</w:t>
+      </w:r>
+      <w:r>
+        <w:rPr>
+          <w:lang w:val="en-US"/>
+        </w:rPr>
+        <w:t>,</w:t>
+      </w:r>
+      <w:r>
+        <w:rPr>
+          <w:lang w:val="en-US"/>
+        </w:rPr>
+        <w:t xml:space="preserve"> and </w:t>
       </w:r>
       <w:proofErr w:type="gramStart"/>
       <w:r>
         <w:rPr>
           <w:lang w:val="en-US"/>
         </w:rPr>
-        <w:t>optionally</w:t>
+        <w:t>naming</w:t>
       </w:r>
       <w:proofErr w:type="gramEnd"/>
       <w:r>
         <w:rPr>
           <w:lang w:val="en-US"/>
         </w:rPr>
-        <w:t xml:space="preserve"> and naming of table can wait until the 3</w:t>
+        <w:t xml:space="preserve"> of </w:t>
+      </w:r>
+      <w:proofErr w:type="gramStart"/>
+      <w:r>
+        <w:rPr>
+          <w:lang w:val="en-US"/>
+        </w:rPr>
+        <w:t>table</w:t>
+      </w:r>
+      <w:proofErr w:type="gramEnd"/>
+      <w:r>
+        <w:rPr>
+          <w:lang w:val="en-US"/>
+        </w:rPr>
+        <w:t xml:space="preserve"> can wait until the 3</w:t>
       </w:r>
       <w:r>
         <w:rPr>
@@ -462,21 +488,47 @@
         <w:rPr>
           <w:lang w:val="en-US"/>
         </w:rPr>
-        <w:t xml:space="preserve">Optionally at this point you could name your table. You MAY discover that you might need to rename tables already given a name. This is why this step is </w:t>
+        <w:t>Optionally at this point you could name your table. You MAY discover that you might need to rename tables already given a name. This is why this step is optional</w:t>
+      </w:r>
+      <w:r>
+        <w:rPr>
+          <w:lang w:val="en-US"/>
+        </w:rPr>
+        <w:t>,</w:t>
+      </w:r>
+      <w:r>
+        <w:rPr>
+          <w:lang w:val="en-US"/>
+        </w:rPr>
+        <w:t xml:space="preserve"> and </w:t>
       </w:r>
       <w:proofErr w:type="gramStart"/>
       <w:r>
         <w:rPr>
           <w:lang w:val="en-US"/>
         </w:rPr>
-        <w:t>optionally</w:t>
+        <w:t>naming</w:t>
       </w:r>
       <w:proofErr w:type="gramEnd"/>
       <w:r>
         <w:rPr>
           <w:lang w:val="en-US"/>
         </w:rPr>
-        <w:t xml:space="preserve"> and naming of table can wait until the 3</w:t>
+        <w:t xml:space="preserve"> of </w:t>
+      </w:r>
+      <w:proofErr w:type="gramStart"/>
+      <w:r>
+        <w:rPr>
+          <w:lang w:val="en-US"/>
+        </w:rPr>
+        <w:t>table</w:t>
+      </w:r>
+      <w:proofErr w:type="gramEnd"/>
+      <w:r>
+        <w:rPr>
+          <w:lang w:val="en-US"/>
+        </w:rPr>
+        <w:t xml:space="preserve"> can wait until the 3</w:t>
       </w:r>
       <w:r>
         <w:rPr>
@@ -1007,6 +1059,24 @@
       <w:pPr>
         <w:pStyle w:val="ListParagraph"/>
         <w:numPr>
+          <w:ilvl w:val="1"/>
+          <w:numId w:val="2"/>
+        </w:numPr>
+        <w:rPr>
+          <w:lang w:val="en-US"/>
+        </w:rPr>
+      </w:pPr>
+      <w:r>
+        <w:rPr>
+          <w:lang w:val="en-US"/>
+        </w:rPr>
+        <w:t>Make the portion of the primary key in the original table, that was copied to the new table, a foreign key. IT REMAINS A PRIMARY KEY ALSO.</w:t>
+      </w:r>
+    </w:p>
+    <w:p>
+      <w:pPr>
+        <w:pStyle w:val="ListParagraph"/>
+        <w:numPr>
           <w:ilvl w:val="0"/>
           <w:numId w:val="2"/>
         </w:numPr>
@@ -1020,19 +1090,45 @@
         </w:rPr>
         <w:t xml:space="preserve">Optionally at this point you could name your table. You MAY discover that you might need to rename tables already given a name. This is why this step is </w:t>
       </w:r>
+      <w:r>
+        <w:rPr>
+          <w:lang w:val="en-US"/>
+        </w:rPr>
+        <w:t>optional,</w:t>
+      </w:r>
+      <w:r>
+        <w:rPr>
+          <w:lang w:val="en-US"/>
+        </w:rPr>
+        <w:t xml:space="preserve"> and </w:t>
+      </w:r>
       <w:proofErr w:type="gramStart"/>
       <w:r>
         <w:rPr>
           <w:lang w:val="en-US"/>
         </w:rPr>
-        <w:t>optionally</w:t>
+        <w:t>naming</w:t>
       </w:r>
       <w:proofErr w:type="gramEnd"/>
       <w:r>
         <w:rPr>
           <w:lang w:val="en-US"/>
         </w:rPr>
-        <w:t xml:space="preserve"> and naming of table can wait until the 3</w:t>
+        <w:t xml:space="preserve"> of </w:t>
+      </w:r>
+      <w:proofErr w:type="gramStart"/>
+      <w:r>
+        <w:rPr>
+          <w:lang w:val="en-US"/>
+        </w:rPr>
+        <w:t>table</w:t>
+      </w:r>
+      <w:proofErr w:type="gramEnd"/>
+      <w:r>
+        <w:rPr>
+          <w:lang w:val="en-US"/>
+        </w:rPr>
+        <w:t xml:space="preserve"> can wait until the 3</w:t>
       </w:r>
       <w:r>
         <w:rPr>
@@ -1047,6 +1143,13 @@
         </w:rPr>
         <w:t>NF form is done.</w:t>
       </w:r>
+    </w:p>
+    <w:p>
+      <w:pPr>
+        <w:rPr>
+          <w:lang w:val="en-US"/>
+        </w:rPr>
+      </w:pPr>
     </w:p>
     <w:p>
       <w:pPr>
@@ -1242,23 +1345,6 @@
         <w:t>(</w:t>
       </w:r>
       <w:proofErr w:type="spellStart"/>
-      <w:r>
-        <w:rPr>
-          <w:b/>
-          <w:bCs/>
-          <w:lang w:val="en-US"/>
-        </w:rPr>
-        <w:t>ProjectNumber</w:t>
-      </w:r>
-      <w:proofErr w:type="spellEnd"/>
-      <w:r>
-        <w:rPr>
-          <w:lang w:val="en-US"/>
-        </w:rPr>
-        <w:t xml:space="preserve">, </w:t>
-      </w:r>
-      <w:proofErr w:type="spellStart"/>
-      <w:proofErr w:type="gramStart"/>
       <w:r>
         <w:rPr>
           <w:b/>
@@ -1267,65 +1353,84 @@
           <w:iCs/>
           <w:lang w:val="en-US"/>
         </w:rPr>
-        <w:t>EmployeeID</w:t>
-      </w:r>
-      <w:proofErr w:type="spellEnd"/>
-      <w:r>
-        <w:rPr>
-          <w:lang w:val="en-US"/>
-        </w:rPr>
-        <w:t xml:space="preserve">,  </w:t>
-      </w:r>
-      <w:proofErr w:type="spellStart"/>
-      <w:r>
-        <w:rPr>
-          <w:lang w:val="en-US"/>
-        </w:rPr>
-        <w:t>WeeklyHours</w:t>
-      </w:r>
-      <w:proofErr w:type="spellEnd"/>
-      <w:proofErr w:type="gramEnd"/>
-      <w:r>
-        <w:rPr>
-          <w:lang w:val="en-US"/>
-        </w:rPr>
-        <w:t>)</w:t>
-      </w:r>
-    </w:p>
-    <w:p>
-      <w:pPr>
-        <w:rPr>
-          <w:lang w:val="en-US"/>
-        </w:rPr>
-      </w:pPr>
-      <w:r>
-        <w:rPr>
-          <w:lang w:val="en-US"/>
-        </w:rPr>
-        <w:t xml:space="preserve">Project </w:t>
-      </w:r>
-      <w:r>
-        <w:rPr>
-          <w:lang w:val="en-US"/>
-        </w:rPr>
-        <w:t>(</w:t>
-      </w:r>
-      <w:proofErr w:type="spellStart"/>
+        <w:t>ProjectNumber</w:t>
+      </w:r>
+      <w:proofErr w:type="spellEnd"/>
+      <w:r>
+        <w:rPr>
+          <w:lang w:val="en-US"/>
+        </w:rPr>
+        <w:t xml:space="preserve">, </w:t>
+      </w:r>
+      <w:proofErr w:type="spellStart"/>
+      <w:proofErr w:type="gramStart"/>
       <w:r>
         <w:rPr>
           <w:b/>
           <w:bCs/>
-          <w:lang w:val="en-US"/>
-        </w:rPr>
-        <w:t>ProjectNumber</w:t>
-      </w:r>
-      <w:proofErr w:type="spellEnd"/>
+          <w:i/>
+          <w:iCs/>
+          <w:lang w:val="en-US"/>
+        </w:rPr>
+        <w:t>EmployeeID</w:t>
+      </w:r>
+      <w:proofErr w:type="spellEnd"/>
+      <w:r>
+        <w:rPr>
+          <w:lang w:val="en-US"/>
+        </w:rPr>
+        <w:t xml:space="preserve">,  </w:t>
+      </w:r>
+      <w:proofErr w:type="spellStart"/>
+      <w:r>
+        <w:rPr>
+          <w:lang w:val="en-US"/>
+        </w:rPr>
+        <w:t>WeeklyHours</w:t>
+      </w:r>
+      <w:proofErr w:type="spellEnd"/>
+      <w:proofErr w:type="gramEnd"/>
+      <w:r>
+        <w:rPr>
+          <w:lang w:val="en-US"/>
+        </w:rPr>
+        <w:t>)</w:t>
+      </w:r>
+    </w:p>
+    <w:p>
+      <w:pPr>
+        <w:rPr>
+          <w:lang w:val="en-US"/>
+        </w:rPr>
+      </w:pPr>
+      <w:r>
+        <w:rPr>
+          <w:lang w:val="en-US"/>
+        </w:rPr>
+        <w:t xml:space="preserve">Project </w:t>
+      </w:r>
+      <w:r>
+        <w:rPr>
+          <w:lang w:val="en-US"/>
+        </w:rPr>
+        <w:t>(</w:t>
+      </w:r>
+      <w:proofErr w:type="spellStart"/>
       <w:r>
         <w:rPr>
           <w:b/>
           <w:bCs/>
           <w:lang w:val="en-US"/>
         </w:rPr>
+        <w:t>ProjectNumber</w:t>
+      </w:r>
+      <w:proofErr w:type="spellEnd"/>
+      <w:r>
+        <w:rPr>
+          <w:b/>
+          <w:bCs/>
+          <w:lang w:val="en-US"/>
+        </w:rPr>
         <w:t xml:space="preserve">, </w:t>
       </w:r>
       <w:proofErr w:type="spellStart"/>
@@ -1371,6 +1476,965 @@
           <w:lang w:val="en-US"/>
         </w:rPr>
       </w:pPr>
+      <w:r>
+        <w:rPr>
+          <w:lang w:val="en-US"/>
+        </w:rPr>
+        <w:t>An alternative way of noting Primary and Foreign Keys is to use PK and FK</w:t>
+      </w:r>
+    </w:p>
+    <w:p>
+      <w:pPr>
+        <w:rPr>
+          <w:lang w:val="en-US"/>
+        </w:rPr>
+      </w:pPr>
+      <w:r>
+        <w:rPr>
+          <w:lang w:val="en-US"/>
+        </w:rPr>
+        <w:t>Employee (</w:t>
+      </w:r>
+      <w:proofErr w:type="spellStart"/>
+      <w:r>
+        <w:rPr>
+          <w:lang w:val="en-US"/>
+        </w:rPr>
+        <w:t>EmployeeID</w:t>
+      </w:r>
+      <w:proofErr w:type="spellEnd"/>
+      <w:r>
+        <w:rPr>
+          <w:lang w:val="en-US"/>
+        </w:rPr>
+        <w:t xml:space="preserve"> (PK)</w:t>
+      </w:r>
+      <w:r>
+        <w:rPr>
+          <w:lang w:val="en-US"/>
+        </w:rPr>
+        <w:t xml:space="preserve">, </w:t>
+      </w:r>
+      <w:proofErr w:type="spellStart"/>
+      <w:r>
+        <w:rPr>
+          <w:lang w:val="en-US"/>
+        </w:rPr>
+        <w:t>EmployeeFirstName</w:t>
+      </w:r>
+      <w:proofErr w:type="spellEnd"/>
+      <w:r>
+        <w:rPr>
+          <w:lang w:val="en-US"/>
+        </w:rPr>
+        <w:t xml:space="preserve">, </w:t>
+      </w:r>
+      <w:proofErr w:type="spellStart"/>
+      <w:r>
+        <w:rPr>
+          <w:lang w:val="en-US"/>
+        </w:rPr>
+        <w:t>EmployeeLastName</w:t>
+      </w:r>
+      <w:proofErr w:type="spellEnd"/>
+      <w:r>
+        <w:rPr>
+          <w:lang w:val="en-US"/>
+        </w:rPr>
+        <w:t xml:space="preserve"> </w:t>
+      </w:r>
+      <w:proofErr w:type="spellStart"/>
+      <w:r>
+        <w:rPr>
+          <w:lang w:val="en-US"/>
+        </w:rPr>
+        <w:t>DepartmentNumber</w:t>
+      </w:r>
+      <w:proofErr w:type="spellEnd"/>
+      <w:r>
+        <w:rPr>
+          <w:lang w:val="en-US"/>
+        </w:rPr>
+        <w:t xml:space="preserve">, </w:t>
+      </w:r>
+      <w:proofErr w:type="spellStart"/>
+      <w:r>
+        <w:rPr>
+          <w:lang w:val="en-US"/>
+        </w:rPr>
+        <w:t>DepartmentName</w:t>
+      </w:r>
+      <w:proofErr w:type="spellEnd"/>
+      <w:r>
+        <w:rPr>
+          <w:lang w:val="en-US"/>
+        </w:rPr>
+        <w:t>)</w:t>
+      </w:r>
+    </w:p>
+    <w:p>
+      <w:pPr>
+        <w:rPr>
+          <w:lang w:val="en-US"/>
+        </w:rPr>
+      </w:pPr>
+      <w:proofErr w:type="spellStart"/>
+      <w:r>
+        <w:rPr>
+          <w:lang w:val="en-US"/>
+        </w:rPr>
+        <w:t>ProjectHours</w:t>
+      </w:r>
+      <w:proofErr w:type="spellEnd"/>
+      <w:r>
+        <w:rPr>
+          <w:lang w:val="en-US"/>
+        </w:rPr>
+        <w:t xml:space="preserve"> (</w:t>
+      </w:r>
+      <w:proofErr w:type="spellStart"/>
+      <w:r>
+        <w:rPr>
+          <w:lang w:val="en-US"/>
+        </w:rPr>
+        <w:t>ProjectNumber</w:t>
+      </w:r>
+      <w:proofErr w:type="spellEnd"/>
+      <w:r>
+        <w:rPr>
+          <w:lang w:val="en-US"/>
+        </w:rPr>
+        <w:t xml:space="preserve"> (PK/FK)</w:t>
+      </w:r>
+      <w:r>
+        <w:rPr>
+          <w:lang w:val="en-US"/>
+        </w:rPr>
+        <w:t xml:space="preserve">, </w:t>
+      </w:r>
+      <w:proofErr w:type="spellStart"/>
+      <w:r>
+        <w:rPr>
+          <w:lang w:val="en-US"/>
+        </w:rPr>
+        <w:t>EmployeeID</w:t>
+      </w:r>
+      <w:proofErr w:type="spellEnd"/>
+      <w:r>
+        <w:rPr>
+          <w:lang w:val="en-US"/>
+        </w:rPr>
+        <w:t xml:space="preserve"> (PK/FK</w:t>
+      </w:r>
+      <w:proofErr w:type="gramStart"/>
+      <w:r>
+        <w:rPr>
+          <w:lang w:val="en-US"/>
+        </w:rPr>
+        <w:t>)</w:t>
+      </w:r>
+      <w:r>
+        <w:rPr>
+          <w:lang w:val="en-US"/>
+        </w:rPr>
+        <w:t xml:space="preserve">,  </w:t>
+      </w:r>
+      <w:proofErr w:type="spellStart"/>
+      <w:r>
+        <w:rPr>
+          <w:lang w:val="en-US"/>
+        </w:rPr>
+        <w:t>WeeklyHours</w:t>
+      </w:r>
+      <w:proofErr w:type="spellEnd"/>
+      <w:proofErr w:type="gramEnd"/>
+      <w:r>
+        <w:rPr>
+          <w:lang w:val="en-US"/>
+        </w:rPr>
+        <w:t>)</w:t>
+      </w:r>
+    </w:p>
+    <w:p>
+      <w:pPr>
+        <w:rPr>
+          <w:lang w:val="en-US"/>
+        </w:rPr>
+      </w:pPr>
+      <w:r>
+        <w:rPr>
+          <w:lang w:val="en-US"/>
+        </w:rPr>
+        <w:t>Project (</w:t>
+      </w:r>
+      <w:proofErr w:type="spellStart"/>
+      <w:r>
+        <w:rPr>
+          <w:lang w:val="en-US"/>
+        </w:rPr>
+        <w:t>ProjectNumber</w:t>
+      </w:r>
+      <w:proofErr w:type="spellEnd"/>
+      <w:r>
+        <w:rPr>
+          <w:lang w:val="en-US"/>
+        </w:rPr>
+        <w:t xml:space="preserve"> (PK)</w:t>
+      </w:r>
+      <w:r>
+        <w:rPr>
+          <w:b/>
+          <w:bCs/>
+          <w:lang w:val="en-US"/>
+        </w:rPr>
+        <w:t xml:space="preserve">, </w:t>
+      </w:r>
+      <w:proofErr w:type="spellStart"/>
+      <w:r>
+        <w:rPr>
+          <w:lang w:val="en-US"/>
+        </w:rPr>
+        <w:t>ProjectName</w:t>
+      </w:r>
+      <w:proofErr w:type="spellEnd"/>
+      <w:r>
+        <w:rPr>
+          <w:lang w:val="en-US"/>
+        </w:rPr>
+        <w:t>,</w:t>
+      </w:r>
+      <w:r>
+        <w:rPr>
+          <w:lang w:val="en-US"/>
+        </w:rPr>
+        <w:t xml:space="preserve"> </w:t>
+      </w:r>
+      <w:proofErr w:type="spellStart"/>
+      <w:proofErr w:type="gramStart"/>
+      <w:r>
+        <w:rPr>
+          <w:lang w:val="en-US"/>
+        </w:rPr>
+        <w:t>ProjectDepartmentName</w:t>
+      </w:r>
+      <w:proofErr w:type="spellEnd"/>
+      <w:r>
+        <w:rPr>
+          <w:lang w:val="en-US"/>
+        </w:rPr>
+        <w:t xml:space="preserve"> )</w:t>
+      </w:r>
+      <w:proofErr w:type="gramEnd"/>
+    </w:p>
+    <w:p>
+      <w:pPr>
+        <w:rPr>
+          <w:b/>
+          <w:bCs/>
+          <w:lang w:val="en-US"/>
+        </w:rPr>
+      </w:pPr>
+      <w:r>
+        <w:rPr>
+          <w:b/>
+          <w:bCs/>
+          <w:lang w:val="en-US"/>
+        </w:rPr>
+        <w:lastRenderedPageBreak/>
+        <w:t>3</w:t>
+      </w:r>
+      <w:r>
+        <w:rPr>
+          <w:b/>
+          <w:bCs/>
+          <w:lang w:val="en-US"/>
+        </w:rPr>
+        <w:t xml:space="preserve">NF Normal </w:t>
+      </w:r>
+      <w:proofErr w:type="gramStart"/>
+      <w:r>
+        <w:rPr>
+          <w:b/>
+          <w:bCs/>
+          <w:lang w:val="en-US"/>
+        </w:rPr>
+        <w:t>Form :</w:t>
+      </w:r>
+      <w:proofErr w:type="gramEnd"/>
+      <w:r>
+        <w:rPr>
+          <w:b/>
+          <w:bCs/>
+          <w:lang w:val="en-US"/>
+        </w:rPr>
+        <w:t xml:space="preserve"> Removing </w:t>
+      </w:r>
+      <w:r>
+        <w:rPr>
+          <w:b/>
+          <w:bCs/>
+          <w:lang w:val="en-US"/>
+        </w:rPr>
+        <w:t>Transitive</w:t>
+      </w:r>
+      <w:r>
+        <w:rPr>
+          <w:b/>
+          <w:bCs/>
+          <w:lang w:val="en-US"/>
+        </w:rPr>
+        <w:t xml:space="preserve"> Dependencies</w:t>
+      </w:r>
+    </w:p>
+    <w:p>
+      <w:pPr>
+        <w:rPr>
+          <w:lang w:val="en-US"/>
+        </w:rPr>
+      </w:pPr>
+      <w:r>
+        <w:rPr>
+          <w:lang w:val="en-US"/>
+        </w:rPr>
+        <w:t xml:space="preserve">What is a </w:t>
+      </w:r>
+      <w:r>
+        <w:rPr>
+          <w:lang w:val="en-US"/>
+        </w:rPr>
+        <w:t>transitive</w:t>
+      </w:r>
+      <w:r>
+        <w:rPr>
+          <w:lang w:val="en-US"/>
+        </w:rPr>
+        <w:t xml:space="preserve"> dependency?</w:t>
+      </w:r>
+    </w:p>
+    <w:p>
+      <w:pPr>
+        <w:rPr>
+          <w:lang w:val="en-US"/>
+        </w:rPr>
+      </w:pPr>
+      <w:r>
+        <w:rPr>
+          <w:lang w:val="en-US"/>
+        </w:rPr>
+        <w:t xml:space="preserve">A </w:t>
+      </w:r>
+      <w:r>
+        <w:rPr>
+          <w:lang w:val="en-US"/>
+        </w:rPr>
+        <w:t>transitive dependency can exist in any table that has two or more “non-primary key” attributes.</w:t>
+      </w:r>
+    </w:p>
+    <w:p>
+      <w:pPr>
+        <w:rPr>
+          <w:b/>
+          <w:bCs/>
+        </w:rPr>
+      </w:pPr>
+      <w:r>
+        <w:t>A non-key attribute that is fully dependent on another non-key</w:t>
+      </w:r>
+      <w:r>
+        <w:t xml:space="preserve"> </w:t>
+      </w:r>
+      <w:r>
+        <w:t xml:space="preserve">attribute is termed a </w:t>
+      </w:r>
+      <w:r>
+        <w:rPr>
+          <w:b/>
+          <w:bCs/>
+        </w:rPr>
+        <w:t>transitive dependency</w:t>
+      </w:r>
+      <w:r>
+        <w:rPr>
+          <w:b/>
+          <w:bCs/>
+        </w:rPr>
+        <w:t>.</w:t>
+      </w:r>
+    </w:p>
+    <w:p>
+      <w:r>
+        <w:t>HINT: I use two fingers. One finger will be stationary on an attribute. The other finger moves across the remaining attributes and a decision on dependency is made between the two attributes. So, once you have moved your second finger along the list of all other attributes and reached the end of the attributes, you have checked ALL combinations of the first finger and second finger. Now, move your first finger to the next attribute and repeat the process of comparing the remaining attributes to your new stationary attribute.</w:t>
+      </w:r>
+    </w:p>
+    <w:p>
+      <w:pPr>
+        <w:rPr>
+          <w:lang w:val="en-US"/>
+        </w:rPr>
+      </w:pPr>
+      <w:r>
+        <w:rPr>
+          <w:lang w:val="en-US"/>
+        </w:rPr>
+        <w:t>Steps:</w:t>
+      </w:r>
+    </w:p>
+    <w:p>
+      <w:pPr>
+        <w:pStyle w:val="ListParagraph"/>
+        <w:numPr>
+          <w:ilvl w:val="0"/>
+          <w:numId w:val="3"/>
+        </w:numPr>
+        <w:rPr>
+          <w:lang w:val="en-US"/>
+        </w:rPr>
+      </w:pPr>
+      <w:r>
+        <w:rPr>
+          <w:lang w:val="en-US"/>
+        </w:rPr>
+        <w:t xml:space="preserve">Compare 2 </w:t>
+      </w:r>
+      <w:proofErr w:type="spellStart"/>
+      <w:r>
+        <w:rPr>
+          <w:lang w:val="en-US"/>
+        </w:rPr>
+        <w:t>non primary</w:t>
+      </w:r>
+      <w:proofErr w:type="spellEnd"/>
+      <w:r>
+        <w:rPr>
+          <w:lang w:val="en-US"/>
+        </w:rPr>
+        <w:t xml:space="preserve"> key </w:t>
+      </w:r>
+      <w:proofErr w:type="gramStart"/>
+      <w:r>
+        <w:rPr>
+          <w:lang w:val="en-US"/>
+        </w:rPr>
+        <w:t>attributes to</w:t>
+      </w:r>
+      <w:proofErr w:type="gramEnd"/>
+      <w:r>
+        <w:rPr>
+          <w:lang w:val="en-US"/>
+        </w:rPr>
+        <w:t xml:space="preserve"> together to determine if there is any close association between the attributes. (Is there a “relationship”)</w:t>
+      </w:r>
+    </w:p>
+    <w:p>
+      <w:pPr>
+        <w:pStyle w:val="ListParagraph"/>
+        <w:numPr>
+          <w:ilvl w:val="0"/>
+          <w:numId w:val="3"/>
+        </w:numPr>
+        <w:rPr>
+          <w:lang w:val="en-US"/>
+        </w:rPr>
+      </w:pPr>
+      <w:r>
+        <w:rPr>
+          <w:lang w:val="en-US"/>
+        </w:rPr>
+        <w:t xml:space="preserve">For an attribute that is considered a </w:t>
+      </w:r>
+      <w:r>
+        <w:rPr>
+          <w:lang w:val="en-US"/>
+        </w:rPr>
+        <w:t>transitive</w:t>
+      </w:r>
+      <w:r>
+        <w:rPr>
+          <w:lang w:val="en-US"/>
+        </w:rPr>
+        <w:t xml:space="preserve"> dependency:</w:t>
+      </w:r>
+    </w:p>
+    <w:p>
+      <w:pPr>
+        <w:pStyle w:val="ListParagraph"/>
+        <w:numPr>
+          <w:ilvl w:val="1"/>
+          <w:numId w:val="3"/>
+        </w:numPr>
+        <w:rPr>
+          <w:lang w:val="en-US"/>
+        </w:rPr>
+      </w:pPr>
+      <w:r>
+        <w:rPr>
+          <w:lang w:val="en-US"/>
+        </w:rPr>
+        <w:t>Create a new table</w:t>
+      </w:r>
+    </w:p>
+    <w:p>
+      <w:pPr>
+        <w:pStyle w:val="ListParagraph"/>
+        <w:numPr>
+          <w:ilvl w:val="1"/>
+          <w:numId w:val="3"/>
+        </w:numPr>
+        <w:rPr>
+          <w:lang w:val="en-US"/>
+        </w:rPr>
+      </w:pPr>
+      <w:r>
+        <w:rPr>
+          <w:lang w:val="en-US"/>
+        </w:rPr>
+        <w:t>Move both attributes to the new table</w:t>
+      </w:r>
+    </w:p>
+    <w:p>
+      <w:pPr>
+        <w:pStyle w:val="ListParagraph"/>
+        <w:numPr>
+          <w:ilvl w:val="1"/>
+          <w:numId w:val="3"/>
+        </w:numPr>
+        <w:rPr>
+          <w:lang w:val="en-US"/>
+        </w:rPr>
+      </w:pPr>
+      <w:r>
+        <w:rPr>
+          <w:lang w:val="en-US"/>
+        </w:rPr>
+        <w:t>Determine which of the two attributes would make an appropriate primary key for the new table.</w:t>
+      </w:r>
+    </w:p>
+    <w:p>
+      <w:pPr>
+        <w:pStyle w:val="ListParagraph"/>
+        <w:numPr>
+          <w:ilvl w:val="1"/>
+          <w:numId w:val="3"/>
+        </w:numPr>
+        <w:rPr>
+          <w:lang w:val="en-US"/>
+        </w:rPr>
+      </w:pPr>
+      <w:r>
+        <w:rPr>
+          <w:lang w:val="en-US"/>
+        </w:rPr>
+        <w:t>Copy the new table primary key BACK to the original table as ONLY a foreign key.</w:t>
+      </w:r>
+    </w:p>
+    <w:p>
+      <w:pPr>
+        <w:pStyle w:val="ListParagraph"/>
+        <w:numPr>
+          <w:ilvl w:val="1"/>
+          <w:numId w:val="3"/>
+        </w:numPr>
+        <w:rPr>
+          <w:lang w:val="en-US"/>
+        </w:rPr>
+      </w:pPr>
+      <w:r>
+        <w:rPr>
+          <w:lang w:val="en-US"/>
+        </w:rPr>
+        <w:t>Continue checking your non-primary key attribute combinations, any additional relationship to the NEW foreign key in the original table moves the non-foreign key attribute to the new table.</w:t>
+      </w:r>
+    </w:p>
+    <w:p>
+      <w:pPr>
+        <w:pStyle w:val="ListParagraph"/>
+        <w:numPr>
+          <w:ilvl w:val="0"/>
+          <w:numId w:val="3"/>
+        </w:numPr>
+        <w:rPr>
+          <w:lang w:val="en-US"/>
+        </w:rPr>
+      </w:pPr>
+      <w:r>
+        <w:rPr>
+          <w:lang w:val="en-US"/>
+        </w:rPr>
+        <w:t xml:space="preserve">Continue examining each of your existing tables. You MAY discover that another table has an attribute that is extremely </w:t>
+      </w:r>
+      <w:proofErr w:type="gramStart"/>
+      <w:r>
+        <w:rPr>
+          <w:lang w:val="en-US"/>
+        </w:rPr>
+        <w:t>similar to</w:t>
+      </w:r>
+      <w:proofErr w:type="gramEnd"/>
+      <w:r>
+        <w:rPr>
+          <w:lang w:val="en-US"/>
+        </w:rPr>
+        <w:t xml:space="preserve"> your new table attributes. If this exists, consider changing the attribute to a foreign key using the new table primary key attribute. In this example the Project </w:t>
+      </w:r>
+      <w:proofErr w:type="spellStart"/>
+      <w:r>
+        <w:rPr>
+          <w:lang w:val="en-US"/>
+        </w:rPr>
+        <w:t>ProjectDepartment</w:t>
+      </w:r>
+      <w:proofErr w:type="spellEnd"/>
+      <w:r>
+        <w:rPr>
+          <w:lang w:val="en-US"/>
+        </w:rPr>
+        <w:t xml:space="preserve"> COULD (and should) be replaced with the primary key attribute of the new table as a foreign key.</w:t>
+      </w:r>
+    </w:p>
+    <w:p>
+      <w:pPr>
+        <w:pStyle w:val="ListParagraph"/>
+        <w:numPr>
+          <w:ilvl w:val="0"/>
+          <w:numId w:val="3"/>
+        </w:numPr>
+        <w:rPr>
+          <w:lang w:val="en-US"/>
+        </w:rPr>
+      </w:pPr>
+      <w:r>
+        <w:rPr>
+          <w:lang w:val="en-US"/>
+        </w:rPr>
+        <w:t xml:space="preserve">Optionally at this point you could name your table. You MAY discover that you might need to rename tables already given a name. This is why this step is optional, and </w:t>
+      </w:r>
+      <w:proofErr w:type="gramStart"/>
+      <w:r>
+        <w:rPr>
+          <w:lang w:val="en-US"/>
+        </w:rPr>
+        <w:t>naming</w:t>
+      </w:r>
+      <w:proofErr w:type="gramEnd"/>
+      <w:r>
+        <w:rPr>
+          <w:lang w:val="en-US"/>
+        </w:rPr>
+        <w:t xml:space="preserve"> of </w:t>
+      </w:r>
+      <w:proofErr w:type="gramStart"/>
+      <w:r>
+        <w:rPr>
+          <w:lang w:val="en-US"/>
+        </w:rPr>
+        <w:t>table</w:t>
+      </w:r>
+      <w:proofErr w:type="gramEnd"/>
+      <w:r>
+        <w:rPr>
+          <w:lang w:val="en-US"/>
+        </w:rPr>
+        <w:t xml:space="preserve"> can wait until the 3</w:t>
+      </w:r>
+      <w:r>
+        <w:rPr>
+          <w:vertAlign w:val="superscript"/>
+          <w:lang w:val="en-US"/>
+        </w:rPr>
+        <w:t xml:space="preserve"> </w:t>
+      </w:r>
+      <w:r>
+        <w:rPr>
+          <w:lang w:val="en-US"/>
+        </w:rPr>
+        <w:t>NF form is done.</w:t>
+      </w:r>
+    </w:p>
+    <w:p>
+      <w:pPr>
+        <w:rPr>
+          <w:lang w:val="en-US"/>
+        </w:rPr>
+      </w:pPr>
+    </w:p>
+    <w:p>
+      <w:pPr>
+        <w:rPr>
+          <w:lang w:val="en-US"/>
+        </w:rPr>
+      </w:pPr>
+    </w:p>
+    <w:p>
+      <w:pPr>
+        <w:rPr>
+          <w:lang w:val="en-US"/>
+        </w:rPr>
+      </w:pPr>
+      <w:r>
+        <w:rPr>
+          <w:lang w:val="en-US"/>
+        </w:rPr>
+        <w:t>Employee (</w:t>
+      </w:r>
+      <w:proofErr w:type="spellStart"/>
+      <w:r>
+        <w:rPr>
+          <w:b/>
+          <w:bCs/>
+          <w:lang w:val="en-US"/>
+        </w:rPr>
+        <w:t>EmployeeID</w:t>
+      </w:r>
+      <w:proofErr w:type="spellEnd"/>
+      <w:r>
+        <w:rPr>
+          <w:lang w:val="en-US"/>
+        </w:rPr>
+        <w:t xml:space="preserve">, </w:t>
+      </w:r>
+      <w:proofErr w:type="spellStart"/>
+      <w:r>
+        <w:rPr>
+          <w:lang w:val="en-US"/>
+        </w:rPr>
+        <w:t>EmployeeFirstName</w:t>
+      </w:r>
+      <w:proofErr w:type="spellEnd"/>
+      <w:r>
+        <w:rPr>
+          <w:lang w:val="en-US"/>
+        </w:rPr>
+        <w:t xml:space="preserve">, </w:t>
+      </w:r>
+      <w:proofErr w:type="spellStart"/>
+      <w:r>
+        <w:rPr>
+          <w:lang w:val="en-US"/>
+        </w:rPr>
+        <w:t>EmployeeLastName</w:t>
+      </w:r>
+      <w:proofErr w:type="spellEnd"/>
+      <w:r>
+        <w:rPr>
+          <w:lang w:val="en-US"/>
+        </w:rPr>
+        <w:t xml:space="preserve">, </w:t>
+      </w:r>
+      <w:proofErr w:type="spellStart"/>
+      <w:r>
+        <w:rPr>
+          <w:i/>
+          <w:iCs/>
+          <w:lang w:val="en-US"/>
+        </w:rPr>
+        <w:t>DepartmentNumber</w:t>
+      </w:r>
+      <w:proofErr w:type="spellEnd"/>
+      <w:r>
+        <w:rPr>
+          <w:lang w:val="en-US"/>
+        </w:rPr>
+        <w:t>)</w:t>
+      </w:r>
+    </w:p>
+    <w:p>
+      <w:pPr>
+        <w:rPr>
+          <w:lang w:val="en-US"/>
+        </w:rPr>
+      </w:pPr>
+      <w:proofErr w:type="spellStart"/>
+      <w:r>
+        <w:rPr>
+          <w:lang w:val="en-US"/>
+        </w:rPr>
+        <w:t>ProjectHours</w:t>
+      </w:r>
+      <w:proofErr w:type="spellEnd"/>
+      <w:r>
+        <w:rPr>
+          <w:lang w:val="en-US"/>
+        </w:rPr>
+        <w:t xml:space="preserve"> (</w:t>
+      </w:r>
+      <w:proofErr w:type="spellStart"/>
+      <w:r>
+        <w:rPr>
+          <w:b/>
+          <w:bCs/>
+          <w:i/>
+          <w:iCs/>
+          <w:lang w:val="en-US"/>
+        </w:rPr>
+        <w:t>ProjectNumber</w:t>
+      </w:r>
+      <w:proofErr w:type="spellEnd"/>
+      <w:r>
+        <w:rPr>
+          <w:lang w:val="en-US"/>
+        </w:rPr>
+        <w:t xml:space="preserve">, </w:t>
+      </w:r>
+      <w:proofErr w:type="spellStart"/>
+      <w:proofErr w:type="gramStart"/>
+      <w:r>
+        <w:rPr>
+          <w:b/>
+          <w:bCs/>
+          <w:i/>
+          <w:iCs/>
+          <w:lang w:val="en-US"/>
+        </w:rPr>
+        <w:t>EmployeeID</w:t>
+      </w:r>
+      <w:proofErr w:type="spellEnd"/>
+      <w:r>
+        <w:rPr>
+          <w:lang w:val="en-US"/>
+        </w:rPr>
+        <w:t xml:space="preserve">,  </w:t>
+      </w:r>
+      <w:proofErr w:type="spellStart"/>
+      <w:r>
+        <w:rPr>
+          <w:lang w:val="en-US"/>
+        </w:rPr>
+        <w:t>WeeklyHours</w:t>
+      </w:r>
+      <w:proofErr w:type="spellEnd"/>
+      <w:proofErr w:type="gramEnd"/>
+      <w:r>
+        <w:rPr>
+          <w:lang w:val="en-US"/>
+        </w:rPr>
+        <w:t>)</w:t>
+      </w:r>
+    </w:p>
+    <w:p>
+      <w:pPr>
+        <w:rPr>
+          <w:lang w:val="en-US"/>
+        </w:rPr>
+      </w:pPr>
+      <w:r>
+        <w:rPr>
+          <w:lang w:val="en-US"/>
+        </w:rPr>
+        <w:t>Project (</w:t>
+      </w:r>
+      <w:proofErr w:type="spellStart"/>
+      <w:r>
+        <w:rPr>
+          <w:b/>
+          <w:bCs/>
+          <w:lang w:val="en-US"/>
+        </w:rPr>
+        <w:t>ProjectNumber</w:t>
+      </w:r>
+      <w:proofErr w:type="spellEnd"/>
+      <w:r>
+        <w:rPr>
+          <w:b/>
+          <w:bCs/>
+          <w:lang w:val="en-US"/>
+        </w:rPr>
+        <w:t xml:space="preserve">, </w:t>
+      </w:r>
+      <w:proofErr w:type="spellStart"/>
+      <w:r>
+        <w:rPr>
+          <w:lang w:val="en-US"/>
+        </w:rPr>
+        <w:t>ProjectName</w:t>
+      </w:r>
+      <w:proofErr w:type="spellEnd"/>
+      <w:r>
+        <w:rPr>
+          <w:lang w:val="en-US"/>
+        </w:rPr>
+        <w:t>,</w:t>
+      </w:r>
+      <w:r>
+        <w:rPr>
+          <w:lang w:val="en-US"/>
+        </w:rPr>
+        <w:t xml:space="preserve"> </w:t>
+      </w:r>
+      <w:proofErr w:type="spellStart"/>
+      <w:proofErr w:type="gramStart"/>
+      <w:r>
+        <w:rPr>
+          <w:i/>
+          <w:iCs/>
+          <w:lang w:val="en-US"/>
+        </w:rPr>
+        <w:t>DepartmentN</w:t>
+      </w:r>
+      <w:r>
+        <w:rPr>
+          <w:i/>
+          <w:iCs/>
+          <w:lang w:val="en-US"/>
+        </w:rPr>
+        <w:t>umber</w:t>
+      </w:r>
+      <w:proofErr w:type="spellEnd"/>
+      <w:r>
+        <w:rPr>
+          <w:lang w:val="en-US"/>
+        </w:rPr>
+        <w:t xml:space="preserve"> )</w:t>
+      </w:r>
+      <w:proofErr w:type="gramEnd"/>
+    </w:p>
+    <w:p>
+      <w:pPr>
+        <w:rPr>
+          <w:lang w:val="en-US"/>
+        </w:rPr>
+      </w:pPr>
+      <w:r>
+        <w:rPr>
+          <w:lang w:val="en-US"/>
+        </w:rPr>
+        <w:t xml:space="preserve">Department </w:t>
+      </w:r>
+      <w:r>
+        <w:rPr>
+          <w:lang w:val="en-US"/>
+        </w:rPr>
+        <w:t>(</w:t>
+      </w:r>
+      <w:proofErr w:type="spellStart"/>
+      <w:r>
+        <w:rPr>
+          <w:b/>
+          <w:bCs/>
+          <w:lang w:val="en-US"/>
+        </w:rPr>
+        <w:t>DepartmentNumber</w:t>
+      </w:r>
+      <w:proofErr w:type="spellEnd"/>
+      <w:r>
+        <w:rPr>
+          <w:lang w:val="en-US"/>
+        </w:rPr>
+        <w:t xml:space="preserve">, </w:t>
+      </w:r>
+      <w:proofErr w:type="spellStart"/>
+      <w:r>
+        <w:rPr>
+          <w:lang w:val="en-US"/>
+        </w:rPr>
+        <w:t>DepartmentName</w:t>
+      </w:r>
+      <w:proofErr w:type="spellEnd"/>
+      <w:r>
+        <w:rPr>
+          <w:lang w:val="en-US"/>
+        </w:rPr>
+        <w:t>)</w:t>
+      </w:r>
     </w:p>
     <w:sectPr>
       <w:pgSz w:w="12240" w:h="15840"/>
@@ -1474,16 +2538,16 @@
     </w:lvl>
   </w:abstractNum>
   <w:abstractNum w:abstractNumId="1" w15:restartNumberingAfterBreak="0">
-    <w:nsid w:val="25067F05"/>
+    <w:nsid w:val="0F0E3BB4"/>
     <w:multiLevelType w:val="hybridMultilevel"/>
-    <w:tmpl w:val="2C8C4F90"/>
-    <w:lvl w:ilvl="0" w:tplc="1009000F">
+    <w:tmpl w:val="006EBCCC"/>
+    <w:lvl w:ilvl="0" w:tplc="10090011">
       <w:start w:val="1"/>
       <w:numFmt w:val="decimal"/>
-      <w:lvlText w:val="%1."/>
+      <w:lvlText w:val="%1)"/>
       <w:lvlJc w:val="left"/>
       <w:pPr>
-        <w:ind w:left="1080" w:hanging="360"/>
+        <w:ind w:left="720" w:hanging="360"/>
       </w:pPr>
       <w:rPr>
         <w:rFonts w:hint="default"/>
@@ -1495,7 +2559,7 @@
       <w:lvlText w:val="%2."/>
       <w:lvlJc w:val="left"/>
       <w:pPr>
-        <w:ind w:left="1800" w:hanging="360"/>
+        <w:ind w:left="1440" w:hanging="360"/>
       </w:pPr>
     </w:lvl>
     <w:lvl w:ilvl="2" w:tplc="1009001B" w:tentative="1">
@@ -1504,7 +2568,7 @@
       <w:lvlText w:val="%3."/>
       <w:lvlJc w:val="right"/>
       <w:pPr>
-        <w:ind w:left="2520" w:hanging="180"/>
+        <w:ind w:left="2160" w:hanging="180"/>
       </w:pPr>
     </w:lvl>
     <w:lvl w:ilvl="3" w:tplc="1009000F" w:tentative="1">
@@ -1513,7 +2577,7 @@
       <w:lvlText w:val="%4."/>
       <w:lvlJc w:val="left"/>
       <w:pPr>
-        <w:ind w:left="3240" w:hanging="360"/>
+        <w:ind w:left="2880" w:hanging="360"/>
       </w:pPr>
     </w:lvl>
     <w:lvl w:ilvl="4" w:tplc="10090019" w:tentative="1">
@@ -1522,7 +2586,7 @@
       <w:lvlText w:val="%5."/>
       <w:lvlJc w:val="left"/>
       <w:pPr>
-        <w:ind w:left="3960" w:hanging="360"/>
+        <w:ind w:left="3600" w:hanging="360"/>
       </w:pPr>
     </w:lvl>
     <w:lvl w:ilvl="5" w:tplc="1009001B" w:tentative="1">
@@ -1531,7 +2595,7 @@
       <w:lvlText w:val="%6."/>
       <w:lvlJc w:val="right"/>
       <w:pPr>
-        <w:ind w:left="4680" w:hanging="180"/>
+        <w:ind w:left="4320" w:hanging="180"/>
       </w:pPr>
     </w:lvl>
     <w:lvl w:ilvl="6" w:tplc="1009000F" w:tentative="1">
@@ -1540,7 +2604,7 @@
       <w:lvlText w:val="%7."/>
       <w:lvlJc w:val="left"/>
       <w:pPr>
-        <w:ind w:left="5400" w:hanging="360"/>
+        <w:ind w:left="5040" w:hanging="360"/>
       </w:pPr>
     </w:lvl>
     <w:lvl w:ilvl="7" w:tplc="10090019" w:tentative="1">
@@ -1549,7 +2613,7 @@
       <w:lvlText w:val="%8."/>
       <w:lvlJc w:val="left"/>
       <w:pPr>
-        <w:ind w:left="6120" w:hanging="360"/>
+        <w:ind w:left="5760" w:hanging="360"/>
       </w:pPr>
     </w:lvl>
     <w:lvl w:ilvl="8" w:tplc="1009001B" w:tentative="1">
@@ -1558,15 +2622,107 @@
       <w:lvlText w:val="%9."/>
       <w:lvlJc w:val="right"/>
       <w:pPr>
+        <w:ind w:left="6480" w:hanging="180"/>
+      </w:pPr>
+    </w:lvl>
+  </w:abstractNum>
+  <w:abstractNum w:abstractNumId="2" w15:restartNumberingAfterBreak="0">
+    <w:nsid w:val="25067F05"/>
+    <w:multiLevelType w:val="hybridMultilevel"/>
+    <w:tmpl w:val="2C8C4F90"/>
+    <w:lvl w:ilvl="0" w:tplc="1009000F">
+      <w:start w:val="1"/>
+      <w:numFmt w:val="decimal"/>
+      <w:lvlText w:val="%1."/>
+      <w:lvlJc w:val="left"/>
+      <w:pPr>
+        <w:ind w:left="1080" w:hanging="360"/>
+      </w:pPr>
+      <w:rPr>
+        <w:rFonts w:hint="default"/>
+      </w:rPr>
+    </w:lvl>
+    <w:lvl w:ilvl="1" w:tplc="10090019">
+      <w:start w:val="1"/>
+      <w:numFmt w:val="lowerLetter"/>
+      <w:lvlText w:val="%2."/>
+      <w:lvlJc w:val="left"/>
+      <w:pPr>
+        <w:ind w:left="1800" w:hanging="360"/>
+      </w:pPr>
+    </w:lvl>
+    <w:lvl w:ilvl="2" w:tplc="1009001B" w:tentative="1">
+      <w:start w:val="1"/>
+      <w:numFmt w:val="lowerRoman"/>
+      <w:lvlText w:val="%3."/>
+      <w:lvlJc w:val="right"/>
+      <w:pPr>
+        <w:ind w:left="2520" w:hanging="180"/>
+      </w:pPr>
+    </w:lvl>
+    <w:lvl w:ilvl="3" w:tplc="1009000F" w:tentative="1">
+      <w:start w:val="1"/>
+      <w:numFmt w:val="decimal"/>
+      <w:lvlText w:val="%4."/>
+      <w:lvlJc w:val="left"/>
+      <w:pPr>
+        <w:ind w:left="3240" w:hanging="360"/>
+      </w:pPr>
+    </w:lvl>
+    <w:lvl w:ilvl="4" w:tplc="10090019" w:tentative="1">
+      <w:start w:val="1"/>
+      <w:numFmt w:val="lowerLetter"/>
+      <w:lvlText w:val="%5."/>
+      <w:lvlJc w:val="left"/>
+      <w:pPr>
+        <w:ind w:left="3960" w:hanging="360"/>
+      </w:pPr>
+    </w:lvl>
+    <w:lvl w:ilvl="5" w:tplc="1009001B" w:tentative="1">
+      <w:start w:val="1"/>
+      <w:numFmt w:val="lowerRoman"/>
+      <w:lvlText w:val="%6."/>
+      <w:lvlJc w:val="right"/>
+      <w:pPr>
+        <w:ind w:left="4680" w:hanging="180"/>
+      </w:pPr>
+    </w:lvl>
+    <w:lvl w:ilvl="6" w:tplc="1009000F" w:tentative="1">
+      <w:start w:val="1"/>
+      <w:numFmt w:val="decimal"/>
+      <w:lvlText w:val="%7."/>
+      <w:lvlJc w:val="left"/>
+      <w:pPr>
+        <w:ind w:left="5400" w:hanging="360"/>
+      </w:pPr>
+    </w:lvl>
+    <w:lvl w:ilvl="7" w:tplc="10090019" w:tentative="1">
+      <w:start w:val="1"/>
+      <w:numFmt w:val="lowerLetter"/>
+      <w:lvlText w:val="%8."/>
+      <w:lvlJc w:val="left"/>
+      <w:pPr>
+        <w:ind w:left="6120" w:hanging="360"/>
+      </w:pPr>
+    </w:lvl>
+    <w:lvl w:ilvl="8" w:tplc="1009001B" w:tentative="1">
+      <w:start w:val="1"/>
+      <w:numFmt w:val="lowerRoman"/>
+      <w:lvlText w:val="%9."/>
+      <w:lvlJc w:val="right"/>
+      <w:pPr>
         <w:ind w:left="6840" w:hanging="180"/>
       </w:pPr>
     </w:lvl>
   </w:abstractNum>
   <w:num w:numId="1" w16cid:durableId="585920865">
-    <w:abstractNumId w:val="1"/>
+    <w:abstractNumId w:val="2"/>
   </w:num>
   <w:num w:numId="2" w16cid:durableId="1962491074">
     <w:abstractNumId w:val="0"/>
+  </w:num>
+  <w:num w:numId="3" w16cid:durableId="778988374">
+    <w:abstractNumId w:val="1"/>
   </w:num>
 </w:numbering>
 </file>
@@ -1971,7 +3127,7 @@
   <w:style w:type="paragraph" w:default="1" w:styleId="Normal">
     <w:name w:val="Normal"/>
     <w:qFormat/>
-    <w:rsid w:val="00BF677A"/>
+    <w:rsid w:val="00855AC6"/>
   </w:style>
   <w:style w:type="paragraph" w:styleId="Heading1">
     <w:name w:val="heading 1"/>
@@ -2175,7 +3331,6 @@
   <w:style w:type="character" w:default="1" w:styleId="DefaultParagraphFont">
     <w:name w:val="Default Paragraph Font"/>
     <w:uiPriority w:val="1"/>
-    <w:semiHidden/>
     <w:unhideWhenUsed/>
   </w:style>
   <w:style w:type="table" w:default="1" w:styleId="TableNormal">

</xml_diff>

<commit_message>
Cover Merging tables between views
</commit_message>
<xml_diff>
--- a/Normalization work Document.docx
+++ b/Normalization work Document.docx
@@ -1507,8 +1507,16 @@
         <w:rPr>
           <w:lang w:val="en-US"/>
         </w:rPr>
-        <w:t xml:space="preserve"> (PK)</w:t>
-      </w:r>
+        <w:t xml:space="preserve"> (PK), </w:t>
+      </w:r>
+      <w:proofErr w:type="spellStart"/>
+      <w:r>
+        <w:rPr>
+          <w:lang w:val="en-US"/>
+        </w:rPr>
+        <w:t>EmployeeFirstName</w:t>
+      </w:r>
+      <w:proofErr w:type="spellEnd"/>
       <w:r>
         <w:rPr>
           <w:lang w:val="en-US"/>
@@ -1520,7 +1528,21 @@
         <w:rPr>
           <w:lang w:val="en-US"/>
         </w:rPr>
-        <w:t>EmployeeFirstName</w:t>
+        <w:t>EmployeeLastName</w:t>
+      </w:r>
+      <w:proofErr w:type="spellEnd"/>
+      <w:r>
+        <w:rPr>
+          <w:lang w:val="en-US"/>
+        </w:rPr>
+        <w:t xml:space="preserve"> </w:t>
+      </w:r>
+      <w:proofErr w:type="spellStart"/>
+      <w:r>
+        <w:rPr>
+          <w:lang w:val="en-US"/>
+        </w:rPr>
+        <w:t>DepartmentNumber</w:t>
       </w:r>
       <w:proofErr w:type="spellEnd"/>
       <w:r>
@@ -1534,34 +1556,6 @@
         <w:rPr>
           <w:lang w:val="en-US"/>
         </w:rPr>
-        <w:t>EmployeeLastName</w:t>
-      </w:r>
-      <w:proofErr w:type="spellEnd"/>
-      <w:r>
-        <w:rPr>
-          <w:lang w:val="en-US"/>
-        </w:rPr>
-        <w:t xml:space="preserve"> </w:t>
-      </w:r>
-      <w:proofErr w:type="spellStart"/>
-      <w:r>
-        <w:rPr>
-          <w:lang w:val="en-US"/>
-        </w:rPr>
-        <w:t>DepartmentNumber</w:t>
-      </w:r>
-      <w:proofErr w:type="spellEnd"/>
-      <w:r>
-        <w:rPr>
-          <w:lang w:val="en-US"/>
-        </w:rPr>
-        <w:t xml:space="preserve">, </w:t>
-      </w:r>
-      <w:proofErr w:type="spellStart"/>
-      <w:r>
-        <w:rPr>
-          <w:lang w:val="en-US"/>
-        </w:rPr>
         <w:t>DepartmentName</w:t>
       </w:r>
       <w:proofErr w:type="spellEnd"/>
@@ -1604,13 +1598,7 @@
         <w:rPr>
           <w:lang w:val="en-US"/>
         </w:rPr>
-        <w:t xml:space="preserve"> (PK/FK)</w:t>
-      </w:r>
-      <w:r>
-        <w:rPr>
-          <w:lang w:val="en-US"/>
-        </w:rPr>
-        <w:t xml:space="preserve">, </w:t>
+        <w:t xml:space="preserve"> (PK/FK), </w:t>
       </w:r>
       <w:proofErr w:type="spellStart"/>
       <w:r>
@@ -1631,13 +1619,7 @@
         <w:rPr>
           <w:lang w:val="en-US"/>
         </w:rPr>
-        <w:t>)</w:t>
-      </w:r>
-      <w:r>
-        <w:rPr>
-          <w:lang w:val="en-US"/>
-        </w:rPr>
-        <w:t xml:space="preserve">,  </w:t>
+        <w:t xml:space="preserve">),  </w:t>
       </w:r>
       <w:proofErr w:type="spellStart"/>
       <w:r>
@@ -1741,93 +1723,51 @@
           <w:lang w:val="en-US"/>
         </w:rPr>
         <w:lastRenderedPageBreak/>
-        <w:t>3</w:t>
-      </w:r>
+        <w:t xml:space="preserve">3NF Normal </w:t>
+      </w:r>
+      <w:proofErr w:type="gramStart"/>
       <w:r>
         <w:rPr>
           <w:b/>
           <w:bCs/>
           <w:lang w:val="en-US"/>
         </w:rPr>
-        <w:t xml:space="preserve">NF Normal </w:t>
-      </w:r>
-      <w:proofErr w:type="gramStart"/>
+        <w:t>Form :</w:t>
+      </w:r>
+      <w:proofErr w:type="gramEnd"/>
       <w:r>
         <w:rPr>
           <w:b/>
           <w:bCs/>
           <w:lang w:val="en-US"/>
         </w:rPr>
-        <w:t>Form :</w:t>
-      </w:r>
-      <w:proofErr w:type="gramEnd"/>
-      <w:r>
-        <w:rPr>
-          <w:b/>
-          <w:bCs/>
-          <w:lang w:val="en-US"/>
-        </w:rPr>
-        <w:t xml:space="preserve"> Removing </w:t>
-      </w:r>
-      <w:r>
-        <w:rPr>
-          <w:b/>
-          <w:bCs/>
-          <w:lang w:val="en-US"/>
-        </w:rPr>
-        <w:t>Transitive</w:t>
-      </w:r>
-      <w:r>
-        <w:rPr>
-          <w:b/>
-          <w:bCs/>
-          <w:lang w:val="en-US"/>
-        </w:rPr>
-        <w:t xml:space="preserve"> Dependencies</w:t>
-      </w:r>
-    </w:p>
-    <w:p>
-      <w:pPr>
-        <w:rPr>
-          <w:lang w:val="en-US"/>
-        </w:rPr>
-      </w:pPr>
-      <w:r>
-        <w:rPr>
-          <w:lang w:val="en-US"/>
-        </w:rPr>
-        <w:t xml:space="preserve">What is a </w:t>
-      </w:r>
-      <w:r>
-        <w:rPr>
-          <w:lang w:val="en-US"/>
-        </w:rPr>
-        <w:t>transitive</w:t>
-      </w:r>
-      <w:r>
-        <w:rPr>
-          <w:lang w:val="en-US"/>
-        </w:rPr>
-        <w:t xml:space="preserve"> dependency?</w:t>
-      </w:r>
-    </w:p>
-    <w:p>
-      <w:pPr>
-        <w:rPr>
-          <w:lang w:val="en-US"/>
-        </w:rPr>
-      </w:pPr>
-      <w:r>
-        <w:rPr>
-          <w:lang w:val="en-US"/>
-        </w:rPr>
-        <w:t xml:space="preserve">A </w:t>
-      </w:r>
-      <w:r>
-        <w:rPr>
-          <w:lang w:val="en-US"/>
-        </w:rPr>
-        <w:t>transitive dependency can exist in any table that has two or more “non-primary key” attributes.</w:t>
+        <w:t xml:space="preserve"> Removing Transitive Dependencies</w:t>
+      </w:r>
+    </w:p>
+    <w:p>
+      <w:pPr>
+        <w:rPr>
+          <w:lang w:val="en-US"/>
+        </w:rPr>
+      </w:pPr>
+      <w:r>
+        <w:rPr>
+          <w:lang w:val="en-US"/>
+        </w:rPr>
+        <w:t>What is a transitive dependency?</w:t>
+      </w:r>
+    </w:p>
+    <w:p>
+      <w:pPr>
+        <w:rPr>
+          <w:lang w:val="en-US"/>
+        </w:rPr>
+      </w:pPr>
+      <w:r>
+        <w:rPr>
+          <w:lang w:val="en-US"/>
+        </w:rPr>
+        <w:t>A transitive dependency can exist in any table that has two or more “non-primary key” attributes.</w:t>
       </w:r>
     </w:p>
     <w:p>
@@ -1940,19 +1880,7 @@
         <w:rPr>
           <w:lang w:val="en-US"/>
         </w:rPr>
-        <w:t xml:space="preserve">For an attribute that is considered a </w:t>
-      </w:r>
-      <w:r>
-        <w:rPr>
-          <w:lang w:val="en-US"/>
-        </w:rPr>
-        <w:t>transitive</w:t>
-      </w:r>
-      <w:r>
-        <w:rPr>
-          <w:lang w:val="en-US"/>
-        </w:rPr>
-        <w:t xml:space="preserve"> dependency:</w:t>
+        <w:t>For an attribute that is considered a transitive dependency:</w:t>
       </w:r>
     </w:p>
     <w:p>
@@ -2435,6 +2363,274 @@
         </w:rPr>
         <w:t>)</w:t>
       </w:r>
+      <w:r>
+        <w:rPr>
+          <w:lang w:val="en-US"/>
+        </w:rPr>
+        <w:br w:type="page"/>
+      </w:r>
+    </w:p>
+    <w:p>
+      <w:pPr>
+        <w:rPr>
+          <w:b/>
+          <w:bCs/>
+          <w:lang w:val="en-US"/>
+        </w:rPr>
+      </w:pPr>
+      <w:r>
+        <w:rPr>
+          <w:b/>
+          <w:bCs/>
+          <w:lang w:val="en-US"/>
+        </w:rPr>
+        <w:lastRenderedPageBreak/>
+        <w:t xml:space="preserve">Merging Views into one set of tables </w:t>
+      </w:r>
+    </w:p>
+    <w:p>
+      <w:pPr>
+        <w:rPr>
+          <w:lang w:val="en-US"/>
+        </w:rPr>
+      </w:pPr>
+      <w:r>
+        <w:rPr>
+          <w:lang w:val="en-US"/>
+        </w:rPr>
+        <w:t xml:space="preserve">The final step in </w:t>
+      </w:r>
+      <w:proofErr w:type="gramStart"/>
+      <w:r>
+        <w:rPr>
+          <w:lang w:val="en-US"/>
+        </w:rPr>
+        <w:t>Normalization,</w:t>
+      </w:r>
+      <w:proofErr w:type="gramEnd"/>
+      <w:r>
+        <w:rPr>
+          <w:lang w:val="en-US"/>
+        </w:rPr>
+        <w:t xml:space="preserve"> would be to take all the separate Views and </w:t>
+      </w:r>
+      <w:proofErr w:type="gramStart"/>
+      <w:r>
+        <w:rPr>
+          <w:lang w:val="en-US"/>
+        </w:rPr>
+        <w:t>creates</w:t>
+      </w:r>
+      <w:proofErr w:type="gramEnd"/>
+      <w:r>
+        <w:rPr>
+          <w:lang w:val="en-US"/>
+        </w:rPr>
+        <w:t xml:space="preserve"> a single set of tables that represent the database for the work.</w:t>
+      </w:r>
+    </w:p>
+    <w:p>
+      <w:pPr>
+        <w:rPr>
+          <w:lang w:val="en-US"/>
+        </w:rPr>
+      </w:pPr>
+      <w:r>
+        <w:rPr>
+          <w:lang w:val="en-US"/>
+        </w:rPr>
+        <w:t>Steps:</w:t>
+      </w:r>
+    </w:p>
+    <w:p>
+      <w:pPr>
+        <w:pStyle w:val="ListParagraph"/>
+        <w:numPr>
+          <w:ilvl w:val="0"/>
+          <w:numId w:val="4"/>
+        </w:numPr>
+        <w:rPr>
+          <w:lang w:val="en-US"/>
+        </w:rPr>
+      </w:pPr>
+      <w:r>
+        <w:rPr>
+          <w:lang w:val="en-US"/>
+        </w:rPr>
+        <w:t xml:space="preserve">Take two views and compare the set of tables within the views. </w:t>
+      </w:r>
+    </w:p>
+    <w:p>
+      <w:pPr>
+        <w:pStyle w:val="ListParagraph"/>
+        <w:numPr>
+          <w:ilvl w:val="0"/>
+          <w:numId w:val="4"/>
+        </w:numPr>
+        <w:rPr>
+          <w:lang w:val="en-US"/>
+        </w:rPr>
+      </w:pPr>
+      <w:r>
+        <w:rPr>
+          <w:lang w:val="en-US"/>
+        </w:rPr>
+        <w:t xml:space="preserve">If there </w:t>
+      </w:r>
+      <w:proofErr w:type="gramStart"/>
+      <w:r>
+        <w:rPr>
+          <w:lang w:val="en-US"/>
+        </w:rPr>
+        <w:t>is</w:t>
+      </w:r>
+      <w:proofErr w:type="gramEnd"/>
+      <w:r>
+        <w:rPr>
+          <w:lang w:val="en-US"/>
+        </w:rPr>
+        <w:t xml:space="preserve"> two tables with the same Primary Key, then </w:t>
+      </w:r>
+      <w:proofErr w:type="gramStart"/>
+      <w:r>
+        <w:rPr>
+          <w:lang w:val="en-US"/>
+        </w:rPr>
+        <w:t>these two table</w:t>
+      </w:r>
+      <w:proofErr w:type="gramEnd"/>
+      <w:r>
+        <w:rPr>
+          <w:lang w:val="en-US"/>
+        </w:rPr>
+        <w:t xml:space="preserve"> need to be combined into a single table</w:t>
+      </w:r>
+    </w:p>
+    <w:p>
+      <w:pPr>
+        <w:pStyle w:val="ListParagraph"/>
+        <w:numPr>
+          <w:ilvl w:val="1"/>
+          <w:numId w:val="4"/>
+        </w:numPr>
+        <w:rPr>
+          <w:lang w:val="en-US"/>
+        </w:rPr>
+      </w:pPr>
+      <w:r>
+        <w:rPr>
+          <w:lang w:val="en-US"/>
+        </w:rPr>
+        <w:t>Choose one of the tables as the final combined table</w:t>
+      </w:r>
+    </w:p>
+    <w:p>
+      <w:pPr>
+        <w:pStyle w:val="ListParagraph"/>
+        <w:numPr>
+          <w:ilvl w:val="1"/>
+          <w:numId w:val="4"/>
+        </w:numPr>
+        <w:rPr>
+          <w:lang w:val="en-US"/>
+        </w:rPr>
+      </w:pPr>
+      <w:r>
+        <w:rPr>
+          <w:lang w:val="en-US"/>
+        </w:rPr>
+        <w:t>In the second table, compare each attribute to the final combined table.</w:t>
+      </w:r>
+    </w:p>
+    <w:p>
+      <w:pPr>
+        <w:pStyle w:val="ListParagraph"/>
+        <w:numPr>
+          <w:ilvl w:val="1"/>
+          <w:numId w:val="4"/>
+        </w:numPr>
+        <w:rPr>
+          <w:lang w:val="en-US"/>
+        </w:rPr>
+      </w:pPr>
+      <w:proofErr w:type="gramStart"/>
+      <w:r>
+        <w:rPr>
+          <w:lang w:val="en-US"/>
+        </w:rPr>
+        <w:t>IF</w:t>
+      </w:r>
+      <w:proofErr w:type="gramEnd"/>
+      <w:r>
+        <w:rPr>
+          <w:lang w:val="en-US"/>
+        </w:rPr>
+        <w:t xml:space="preserve"> the attribute does NOT exist in the combined table, place a copy of the attribute in the combined table.</w:t>
+      </w:r>
+    </w:p>
+    <w:p>
+      <w:pPr>
+        <w:pStyle w:val="ListParagraph"/>
+        <w:numPr>
+          <w:ilvl w:val="1"/>
+          <w:numId w:val="4"/>
+        </w:numPr>
+        <w:rPr>
+          <w:lang w:val="en-US"/>
+        </w:rPr>
+      </w:pPr>
+      <w:r>
+        <w:rPr>
+          <w:lang w:val="en-US"/>
+        </w:rPr>
+        <w:t>Repeat for each attribute in the second view table</w:t>
+      </w:r>
+    </w:p>
+    <w:p>
+      <w:pPr>
+        <w:pStyle w:val="ListParagraph"/>
+        <w:numPr>
+          <w:ilvl w:val="0"/>
+          <w:numId w:val="4"/>
+        </w:numPr>
+        <w:rPr>
+          <w:lang w:val="en-US"/>
+        </w:rPr>
+      </w:pPr>
+      <w:r>
+        <w:rPr>
+          <w:lang w:val="en-US"/>
+        </w:rPr>
+        <w:t>Repeat step 2 for all views of your normalization process</w:t>
+      </w:r>
+    </w:p>
+    <w:p>
+      <w:pPr>
+        <w:rPr>
+          <w:lang w:val="en-US"/>
+        </w:rPr>
+      </w:pPr>
+    </w:p>
+    <w:p>
+      <w:pPr>
+        <w:rPr>
+          <w:lang w:val="en-US"/>
+        </w:rPr>
+      </w:pPr>
+    </w:p>
+    <w:p>
+      <w:pPr>
+        <w:rPr>
+          <w:lang w:val="en-US"/>
+        </w:rPr>
+      </w:pPr>
+    </w:p>
+    <w:p>
+      <w:pPr>
+        <w:rPr>
+          <w:lang w:val="en-US"/>
+        </w:rPr>
+      </w:pPr>
     </w:p>
     <w:sectPr>
       <w:pgSz w:w="12240" w:h="15840"/>
@@ -2715,6 +2911,95 @@
       </w:pPr>
     </w:lvl>
   </w:abstractNum>
+  <w:abstractNum w:abstractNumId="3" w15:restartNumberingAfterBreak="0">
+    <w:nsid w:val="78D42DE2"/>
+    <w:multiLevelType w:val="hybridMultilevel"/>
+    <w:tmpl w:val="A90A59E4"/>
+    <w:lvl w:ilvl="0" w:tplc="10090011">
+      <w:start w:val="1"/>
+      <w:numFmt w:val="decimal"/>
+      <w:lvlText w:val="%1)"/>
+      <w:lvlJc w:val="left"/>
+      <w:pPr>
+        <w:ind w:left="720" w:hanging="360"/>
+      </w:pPr>
+      <w:rPr>
+        <w:rFonts w:hint="default"/>
+      </w:rPr>
+    </w:lvl>
+    <w:lvl w:ilvl="1" w:tplc="10090019">
+      <w:start w:val="1"/>
+      <w:numFmt w:val="lowerLetter"/>
+      <w:lvlText w:val="%2."/>
+      <w:lvlJc w:val="left"/>
+      <w:pPr>
+        <w:ind w:left="1440" w:hanging="360"/>
+      </w:pPr>
+    </w:lvl>
+    <w:lvl w:ilvl="2" w:tplc="1009001B" w:tentative="1">
+      <w:start w:val="1"/>
+      <w:numFmt w:val="lowerRoman"/>
+      <w:lvlText w:val="%3."/>
+      <w:lvlJc w:val="right"/>
+      <w:pPr>
+        <w:ind w:left="2160" w:hanging="180"/>
+      </w:pPr>
+    </w:lvl>
+    <w:lvl w:ilvl="3" w:tplc="1009000F" w:tentative="1">
+      <w:start w:val="1"/>
+      <w:numFmt w:val="decimal"/>
+      <w:lvlText w:val="%4."/>
+      <w:lvlJc w:val="left"/>
+      <w:pPr>
+        <w:ind w:left="2880" w:hanging="360"/>
+      </w:pPr>
+    </w:lvl>
+    <w:lvl w:ilvl="4" w:tplc="10090019" w:tentative="1">
+      <w:start w:val="1"/>
+      <w:numFmt w:val="lowerLetter"/>
+      <w:lvlText w:val="%5."/>
+      <w:lvlJc w:val="left"/>
+      <w:pPr>
+        <w:ind w:left="3600" w:hanging="360"/>
+      </w:pPr>
+    </w:lvl>
+    <w:lvl w:ilvl="5" w:tplc="1009001B" w:tentative="1">
+      <w:start w:val="1"/>
+      <w:numFmt w:val="lowerRoman"/>
+      <w:lvlText w:val="%6."/>
+      <w:lvlJc w:val="right"/>
+      <w:pPr>
+        <w:ind w:left="4320" w:hanging="180"/>
+      </w:pPr>
+    </w:lvl>
+    <w:lvl w:ilvl="6" w:tplc="1009000F" w:tentative="1">
+      <w:start w:val="1"/>
+      <w:numFmt w:val="decimal"/>
+      <w:lvlText w:val="%7."/>
+      <w:lvlJc w:val="left"/>
+      <w:pPr>
+        <w:ind w:left="5040" w:hanging="360"/>
+      </w:pPr>
+    </w:lvl>
+    <w:lvl w:ilvl="7" w:tplc="10090019" w:tentative="1">
+      <w:start w:val="1"/>
+      <w:numFmt w:val="lowerLetter"/>
+      <w:lvlText w:val="%8."/>
+      <w:lvlJc w:val="left"/>
+      <w:pPr>
+        <w:ind w:left="5760" w:hanging="360"/>
+      </w:pPr>
+    </w:lvl>
+    <w:lvl w:ilvl="8" w:tplc="1009001B" w:tentative="1">
+      <w:start w:val="1"/>
+      <w:numFmt w:val="lowerRoman"/>
+      <w:lvlText w:val="%9."/>
+      <w:lvlJc w:val="right"/>
+      <w:pPr>
+        <w:ind w:left="6480" w:hanging="180"/>
+      </w:pPr>
+    </w:lvl>
+  </w:abstractNum>
   <w:num w:numId="1" w16cid:durableId="585920865">
     <w:abstractNumId w:val="2"/>
   </w:num>
@@ -2723,6 +3008,9 @@
   </w:num>
   <w:num w:numId="3" w16cid:durableId="778988374">
     <w:abstractNumId w:val="1"/>
+  </w:num>
+  <w:num w:numId="4" w16cid:durableId="1844853068">
+    <w:abstractNumId w:val="3"/>
   </w:num>
 </w:numbering>
 </file>
@@ -3127,7 +3415,7 @@
   <w:style w:type="paragraph" w:default="1" w:styleId="Normal">
     <w:name w:val="Normal"/>
     <w:qFormat/>
-    <w:rsid w:val="00855AC6"/>
+    <w:rsid w:val="001A608B"/>
   </w:style>
   <w:style w:type="paragraph" w:styleId="Heading1">
     <w:name w:val="heading 1"/>
@@ -3331,6 +3619,7 @@
   <w:style w:type="character" w:default="1" w:styleId="DefaultParagraphFont">
     <w:name w:val="Default Paragraph Font"/>
     <w:uiPriority w:val="1"/>
+    <w:semiHidden/>
     <w:unhideWhenUsed/>
   </w:style>
   <w:style w:type="table" w:default="1" w:styleId="TableNormal">

</xml_diff>